<commit_message>
Continue incorporating legacy content.
</commit_message>
<xml_diff>
--- a/worddocs/index.docx
+++ b/worddocs/index.docx
@@ -46,7 +46,7 @@
         <w:t xml:space="preserve">Guidance</w:t>
       </w:r>
     </w:p>
-    <w:bookmarkStart w:id="122" w:name="Xcda7b2f58728098a1e3c95d919d45e18b23b05d"/>
+    <w:bookmarkStart w:id="123" w:name="Xcda7b2f58728098a1e3c95d919d45e18b23b05d"/>
     <w:p>
       <w:pPr>
         <w:pStyle w:val="Heading1"/>
@@ -1602,6 +1602,23 @@
           <w:rPr>
             <w:rStyle w:val="Hyperlink"/>
           </w:rPr>
+          <w:t xml:space="preserve">Code of connection standard</w:t>
+        </w:r>
+      </w:hyperlink>
+    </w:p>
+    <w:p>
+      <w:pPr>
+        <w:numPr>
+          <w:ilvl w:val="2"/>
+          <w:numId w:val="1033"/>
+        </w:numPr>
+        <w:pStyle w:val="Compact"/>
+      </w:pPr>
+      <w:hyperlink r:id="rId89">
+        <w:r>
+          <w:rPr>
+            <w:rStyle w:val="Hyperlink"/>
+          </w:rPr>
           <w:t xml:space="preserve">Defensive domain registrations</w:t>
         </w:r>
       </w:hyperlink>
@@ -1614,7 +1631,7 @@
         </w:numPr>
         <w:pStyle w:val="Compact"/>
       </w:pPr>
-      <w:hyperlink r:id="rId89">
+      <w:hyperlink r:id="rId90">
         <w:r>
           <w:rPr>
             <w:rStyle w:val="Hyperlink"/>
@@ -1631,7 +1648,7 @@
         </w:numPr>
         <w:pStyle w:val="Compact"/>
       </w:pPr>
-      <w:hyperlink r:id="rId90">
+      <w:hyperlink r:id="rId91">
         <w:r>
           <w:rPr>
             <w:rStyle w:val="Hyperlink"/>
@@ -1648,7 +1665,7 @@
         </w:numPr>
         <w:pStyle w:val="Compact"/>
       </w:pPr>
-      <w:hyperlink r:id="rId91">
+      <w:hyperlink r:id="rId92">
         <w:r>
           <w:rPr>
             <w:rStyle w:val="Hyperlink"/>
@@ -1665,7 +1682,7 @@
         </w:numPr>
         <w:pStyle w:val="Compact"/>
       </w:pPr>
-      <w:hyperlink r:id="rId92">
+      <w:hyperlink r:id="rId93">
         <w:r>
           <w:rPr>
             <w:rStyle w:val="Hyperlink"/>
@@ -1694,7 +1711,7 @@
         </w:numPr>
         <w:pStyle w:val="Compact"/>
       </w:pPr>
-      <w:hyperlink r:id="rId93">
+      <w:hyperlink r:id="rId94">
         <w:r>
           <w:rPr>
             <w:rStyle w:val="Hyperlink"/>
@@ -1711,7 +1728,7 @@
         </w:numPr>
         <w:pStyle w:val="Compact"/>
       </w:pPr>
-      <w:hyperlink r:id="rId94">
+      <w:hyperlink r:id="rId95">
         <w:r>
           <w:rPr>
             <w:rStyle w:val="Hyperlink"/>
@@ -1728,7 +1745,7 @@
         </w:numPr>
         <w:pStyle w:val="Compact"/>
       </w:pPr>
-      <w:hyperlink r:id="rId95">
+      <w:hyperlink r:id="rId96">
         <w:r>
           <w:rPr>
             <w:rStyle w:val="Hyperlink"/>
@@ -1745,7 +1762,7 @@
         </w:numPr>
         <w:pStyle w:val="Compact"/>
       </w:pPr>
-      <w:hyperlink r:id="rId96">
+      <w:hyperlink r:id="rId97">
         <w:r>
           <w:rPr>
             <w:rStyle w:val="Hyperlink"/>
@@ -1762,7 +1779,7 @@
         </w:numPr>
         <w:pStyle w:val="Compact"/>
       </w:pPr>
-      <w:hyperlink r:id="rId97">
+      <w:hyperlink r:id="rId98">
         <w:r>
           <w:rPr>
             <w:rStyle w:val="Hyperlink"/>
@@ -1779,7 +1796,7 @@
         </w:numPr>
         <w:pStyle w:val="Compact"/>
       </w:pPr>
-      <w:hyperlink r:id="rId98">
+      <w:hyperlink r:id="rId99">
         <w:r>
           <w:rPr>
             <w:rStyle w:val="Hyperlink"/>
@@ -1820,7 +1837,7 @@
         </w:numPr>
         <w:pStyle w:val="Compact"/>
       </w:pPr>
-      <w:hyperlink r:id="rId99">
+      <w:hyperlink r:id="rId100">
         <w:r>
           <w:rPr>
             <w:rStyle w:val="Hyperlink"/>
@@ -1837,7 +1854,7 @@
         </w:numPr>
         <w:pStyle w:val="Compact"/>
       </w:pPr>
-      <w:hyperlink r:id="rId100">
+      <w:hyperlink r:id="rId101">
         <w:r>
           <w:rPr>
             <w:rStyle w:val="Hyperlink"/>
@@ -1854,7 +1871,7 @@
         </w:numPr>
         <w:pStyle w:val="Compact"/>
       </w:pPr>
-      <w:hyperlink r:id="rId101">
+      <w:hyperlink r:id="rId102">
         <w:r>
           <w:rPr>
             <w:rStyle w:val="Hyperlink"/>
@@ -1883,7 +1900,7 @@
         </w:numPr>
         <w:pStyle w:val="Compact"/>
       </w:pPr>
-      <w:hyperlink r:id="rId102">
+      <w:hyperlink r:id="rId103">
         <w:r>
           <w:rPr>
             <w:rStyle w:val="Hyperlink"/>
@@ -1900,7 +1917,7 @@
         </w:numPr>
         <w:pStyle w:val="Compact"/>
       </w:pPr>
-      <w:hyperlink r:id="rId103">
+      <w:hyperlink r:id="rId104">
         <w:r>
           <w:rPr>
             <w:rStyle w:val="Hyperlink"/>
@@ -1929,7 +1946,7 @@
         </w:numPr>
         <w:pStyle w:val="Compact"/>
       </w:pPr>
-      <w:hyperlink r:id="rId104">
+      <w:hyperlink r:id="rId105">
         <w:r>
           <w:rPr>
             <w:rStyle w:val="Hyperlink"/>
@@ -1970,7 +1987,7 @@
         </w:numPr>
         <w:pStyle w:val="Compact"/>
       </w:pPr>
-      <w:hyperlink r:id="rId105">
+      <w:hyperlink r:id="rId106">
         <w:r>
           <w:rPr>
             <w:rStyle w:val="Hyperlink"/>
@@ -1987,7 +2004,7 @@
         </w:numPr>
         <w:pStyle w:val="Compact"/>
       </w:pPr>
-      <w:hyperlink r:id="rId106">
+      <w:hyperlink r:id="rId107">
         <w:r>
           <w:rPr>
             <w:rStyle w:val="Hyperlink"/>
@@ -2004,7 +2021,7 @@
         </w:numPr>
         <w:pStyle w:val="Compact"/>
       </w:pPr>
-      <w:hyperlink r:id="rId107">
+      <w:hyperlink r:id="rId108">
         <w:r>
           <w:rPr>
             <w:rStyle w:val="Hyperlink"/>
@@ -2021,7 +2038,7 @@
         </w:numPr>
         <w:pStyle w:val="Compact"/>
       </w:pPr>
-      <w:hyperlink r:id="rId108">
+      <w:hyperlink r:id="rId109">
         <w:r>
           <w:rPr>
             <w:rStyle w:val="Hyperlink"/>
@@ -2050,7 +2067,7 @@
         </w:numPr>
         <w:pStyle w:val="Compact"/>
       </w:pPr>
-      <w:hyperlink r:id="rId109">
+      <w:hyperlink r:id="rId110">
         <w:r>
           <w:rPr>
             <w:rStyle w:val="Hyperlink"/>
@@ -2091,7 +2108,7 @@
         </w:numPr>
         <w:pStyle w:val="Compact"/>
       </w:pPr>
-      <w:hyperlink r:id="rId110">
+      <w:hyperlink r:id="rId111">
         <w:r>
           <w:rPr>
             <w:rStyle w:val="Hyperlink"/>
@@ -2144,7 +2161,7 @@
         </w:numPr>
         <w:pStyle w:val="Compact"/>
       </w:pPr>
-      <w:hyperlink r:id="rId111">
+      <w:hyperlink r:id="rId112">
         <w:r>
           <w:rPr>
             <w:rStyle w:val="Hyperlink"/>
@@ -2161,7 +2178,7 @@
         </w:numPr>
         <w:pStyle w:val="Compact"/>
       </w:pPr>
-      <w:hyperlink r:id="rId112">
+      <w:hyperlink r:id="rId113">
         <w:r>
           <w:rPr>
             <w:rStyle w:val="Hyperlink"/>
@@ -2178,7 +2195,7 @@
         </w:numPr>
         <w:pStyle w:val="Compact"/>
       </w:pPr>
-      <w:hyperlink r:id="rId113">
+      <w:hyperlink r:id="rId114">
         <w:r>
           <w:rPr>
             <w:rStyle w:val="Hyperlink"/>
@@ -2195,7 +2212,7 @@
         </w:numPr>
         <w:pStyle w:val="Compact"/>
       </w:pPr>
-      <w:hyperlink r:id="rId114">
+      <w:hyperlink r:id="rId115">
         <w:r>
           <w:rPr>
             <w:rStyle w:val="Hyperlink"/>
@@ -2212,7 +2229,7 @@
         </w:numPr>
         <w:pStyle w:val="Compact"/>
       </w:pPr>
-      <w:hyperlink r:id="rId115">
+      <w:hyperlink r:id="rId116">
         <w:r>
           <w:rPr>
             <w:rStyle w:val="Hyperlink"/>
@@ -2229,7 +2246,7 @@
         </w:numPr>
         <w:pStyle w:val="Compact"/>
       </w:pPr>
-      <w:hyperlink r:id="rId116">
+      <w:hyperlink r:id="rId117">
         <w:r>
           <w:rPr>
             <w:rStyle w:val="Hyperlink"/>
@@ -2258,7 +2275,7 @@
         </w:numPr>
         <w:pStyle w:val="Compact"/>
       </w:pPr>
-      <w:hyperlink r:id="rId117">
+      <w:hyperlink r:id="rId118">
         <w:r>
           <w:rPr>
             <w:rStyle w:val="Hyperlink"/>
@@ -2275,7 +2292,7 @@
         </w:numPr>
         <w:pStyle w:val="Compact"/>
       </w:pPr>
-      <w:hyperlink r:id="rId118">
+      <w:hyperlink r:id="rId119">
         <w:r>
           <w:rPr>
             <w:rStyle w:val="Hyperlink"/>
@@ -2292,7 +2309,7 @@
         </w:numPr>
         <w:pStyle w:val="Compact"/>
       </w:pPr>
-      <w:hyperlink r:id="rId119">
+      <w:hyperlink r:id="rId120">
         <w:r>
           <w:rPr>
             <w:rStyle w:val="Hyperlink"/>
@@ -2321,7 +2338,7 @@
         </w:numPr>
         <w:pStyle w:val="Compact"/>
       </w:pPr>
-      <w:hyperlink r:id="rId120">
+      <w:hyperlink r:id="rId121">
         <w:r>
           <w:rPr>
             <w:rStyle w:val="Hyperlink"/>
@@ -2362,7 +2379,7 @@
         </w:numPr>
         <w:pStyle w:val="Compact"/>
       </w:pPr>
-      <w:hyperlink r:id="rId121">
+      <w:hyperlink r:id="rId122">
         <w:r>
           <w:rPr>
             <w:rStyle w:val="Hyperlink"/>
@@ -2371,7 +2388,7 @@
         </w:r>
       </w:hyperlink>
     </w:p>
-    <w:bookmarkEnd w:id="122"/>
+    <w:bookmarkEnd w:id="123"/>
     <w:sectPr/>
   </w:body>
 </w:document>

</xml_diff>

<commit_message>
Update structure for Intranet deployment.
</commit_message>
<xml_diff>
--- a/worddocs/index.docx
+++ b/worddocs/index.docx
@@ -58,7 +58,7 @@
         <w:t xml:space="preserve">Edition</w:t>
       </w:r>
     </w:p>
-    <w:bookmarkStart w:id="54" w:name="X615b4d69f5134a3ef5401a813e5eb95878c90e0"/>
+    <w:bookmarkStart w:id="58" w:name="X615b4d69f5134a3ef5401a813e5eb95878c90e0"/>
     <w:p>
       <w:pPr>
         <w:pStyle w:val="Heading1"/>
@@ -99,7 +99,7 @@
         <w:pStyle w:val="Compact"/>
       </w:pPr>
       <w:r>
-        <w:t xml:space="preserve">Remote working</w:t>
+        <w:t xml:space="preserve">Equipment</w:t>
       </w:r>
     </w:p>
     <w:p>
@@ -110,25 +110,8 @@
         </w:numPr>
         <w:pStyle w:val="Compact"/>
       </w:pPr>
-      <w:hyperlink r:id="rId21">
-        <w:r>
-          <w:rPr>
-            <w:rStyle w:val="Hyperlink"/>
-          </w:rPr>
-          <w:t xml:space="preserve">Remote Working</w:t>
-        </w:r>
-      </w:hyperlink>
-    </w:p>
-    <w:p>
-      <w:pPr>
-        <w:numPr>
-          <w:ilvl w:val="1"/>
-          <w:numId w:val="1002"/>
-        </w:numPr>
-        <w:pStyle w:val="Compact"/>
-      </w:pPr>
-      <w:r>
-        <w:t xml:space="preserve">Overseas travel</w:t>
+      <w:r>
+        <w:t xml:space="preserve">Clear screen and desk</w:t>
       </w:r>
     </w:p>
     <w:p>
@@ -139,12 +122,41 @@
         </w:numPr>
         <w:pStyle w:val="Compact"/>
       </w:pPr>
+      <w:hyperlink r:id="rId21">
+        <w:r>
+          <w:rPr>
+            <w:rStyle w:val="Hyperlink"/>
+          </w:rPr>
+          <w:t xml:space="preserve">Clear Screen and Desk</w:t>
+        </w:r>
+      </w:hyperlink>
+    </w:p>
+    <w:p>
+      <w:pPr>
+        <w:numPr>
+          <w:ilvl w:val="1"/>
+          <w:numId w:val="1002"/>
+        </w:numPr>
+        <w:pStyle w:val="Compact"/>
+      </w:pPr>
+      <w:r>
+        <w:t xml:space="preserve">Data and equipment management</w:t>
+      </w:r>
+    </w:p>
+    <w:p>
+      <w:pPr>
+        <w:numPr>
+          <w:ilvl w:val="2"/>
+          <w:numId w:val="1004"/>
+        </w:numPr>
+        <w:pStyle w:val="Compact"/>
+      </w:pPr>
       <w:hyperlink r:id="rId22">
         <w:r>
           <w:rPr>
             <w:rStyle w:val="Hyperlink"/>
           </w:rPr>
-          <w:t xml:space="preserve">Accessing Ministry of Justice (MoJ) IT Systems From Abroad</w:t>
+          <w:t xml:space="preserve">Bluetooth</w:t>
         </w:r>
       </w:hyperlink>
     </w:p>
@@ -152,7 +164,7 @@
       <w:pPr>
         <w:numPr>
           <w:ilvl w:val="2"/>
-          <w:numId w:val="1003"/>
+          <w:numId w:val="1004"/>
         </w:numPr>
         <w:pStyle w:val="Compact"/>
       </w:pPr>
@@ -161,7 +173,230 @@
           <w:rPr>
             <w:rStyle w:val="Hyperlink"/>
           </w:rPr>
-          <w:t xml:space="preserve">General advice on taking equipment abroad</w:t>
+          <w:t xml:space="preserve">Email</w:t>
+        </w:r>
+      </w:hyperlink>
+    </w:p>
+    <w:p>
+      <w:pPr>
+        <w:numPr>
+          <w:ilvl w:val="2"/>
+          <w:numId w:val="1004"/>
+        </w:numPr>
+        <w:pStyle w:val="Compact"/>
+      </w:pPr>
+      <w:hyperlink r:id="rId24">
+        <w:r>
+          <w:rPr>
+            <w:rStyle w:val="Hyperlink"/>
+          </w:rPr>
+          <w:t xml:space="preserve">OFFICIAL, OFFICIAL-SENSITIVE</w:t>
+        </w:r>
+      </w:hyperlink>
+    </w:p>
+    <w:p>
+      <w:pPr>
+        <w:numPr>
+          <w:ilvl w:val="2"/>
+          <w:numId w:val="1004"/>
+        </w:numPr>
+        <w:pStyle w:val="Compact"/>
+      </w:pPr>
+      <w:hyperlink r:id="rId25">
+        <w:r>
+          <w:rPr>
+            <w:rStyle w:val="Hyperlink"/>
+          </w:rPr>
+          <w:t xml:space="preserve">Security Guidance for Using a Personal Device</w:t>
+        </w:r>
+      </w:hyperlink>
+    </w:p>
+    <w:p>
+      <w:pPr>
+        <w:numPr>
+          <w:ilvl w:val="2"/>
+          <w:numId w:val="1004"/>
+        </w:numPr>
+        <w:pStyle w:val="Compact"/>
+      </w:pPr>
+      <w:hyperlink r:id="rId26">
+        <w:r>
+          <w:rPr>
+            <w:rStyle w:val="Hyperlink"/>
+          </w:rPr>
+          <w:t xml:space="preserve">Protecting Social Media Accounts</w:t>
+        </w:r>
+      </w:hyperlink>
+    </w:p>
+    <w:p>
+      <w:pPr>
+        <w:numPr>
+          <w:ilvl w:val="2"/>
+          <w:numId w:val="1004"/>
+        </w:numPr>
+        <w:pStyle w:val="Compact"/>
+      </w:pPr>
+      <w:hyperlink r:id="rId27">
+        <w:r>
+          <w:rPr>
+            <w:rStyle w:val="Hyperlink"/>
+          </w:rPr>
+          <w:t xml:space="preserve">Protect yourself online</w:t>
+        </w:r>
+      </w:hyperlink>
+    </w:p>
+    <w:p>
+      <w:pPr>
+        <w:numPr>
+          <w:ilvl w:val="2"/>
+          <w:numId w:val="1004"/>
+        </w:numPr>
+        <w:pStyle w:val="Compact"/>
+      </w:pPr>
+      <w:hyperlink r:id="rId28">
+        <w:r>
+          <w:rPr>
+            <w:rStyle w:val="Hyperlink"/>
+          </w:rPr>
+          <w:t xml:space="preserve">Removable Media</w:t>
+        </w:r>
+      </w:hyperlink>
+    </w:p>
+    <w:p>
+      <w:pPr>
+        <w:numPr>
+          <w:ilvl w:val="2"/>
+          <w:numId w:val="1004"/>
+        </w:numPr>
+        <w:pStyle w:val="Compact"/>
+      </w:pPr>
+      <w:hyperlink r:id="rId29">
+        <w:r>
+          <w:rPr>
+            <w:rStyle w:val="Hyperlink"/>
+          </w:rPr>
+          <w:t xml:space="preserve">Secure Disposal of IT Equipment</w:t>
+        </w:r>
+      </w:hyperlink>
+    </w:p>
+    <w:p>
+      <w:pPr>
+        <w:numPr>
+          <w:ilvl w:val="2"/>
+          <w:numId w:val="1004"/>
+        </w:numPr>
+        <w:pStyle w:val="Compact"/>
+      </w:pPr>
+      <w:hyperlink r:id="rId30">
+        <w:r>
+          <w:rPr>
+            <w:rStyle w:val="Hyperlink"/>
+          </w:rPr>
+          <w:t xml:space="preserve">Web Browsing</w:t>
+        </w:r>
+      </w:hyperlink>
+    </w:p>
+    <w:p>
+      <w:pPr>
+        <w:numPr>
+          <w:ilvl w:val="2"/>
+          <w:numId w:val="1004"/>
+        </w:numPr>
+        <w:pStyle w:val="Compact"/>
+      </w:pPr>
+      <w:hyperlink r:id="rId31">
+        <w:r>
+          <w:rPr>
+            <w:rStyle w:val="Hyperlink"/>
+          </w:rPr>
+          <w:t xml:space="preserve">Web browsing security policy profiles</w:t>
+        </w:r>
+      </w:hyperlink>
+    </w:p>
+    <w:p>
+      <w:pPr>
+        <w:numPr>
+          <w:ilvl w:val="1"/>
+          <w:numId w:val="1002"/>
+        </w:numPr>
+        <w:pStyle w:val="Compact"/>
+      </w:pPr>
+      <w:r>
+        <w:t xml:space="preserve">Laptops</w:t>
+      </w:r>
+    </w:p>
+    <w:p>
+      <w:pPr>
+        <w:numPr>
+          <w:ilvl w:val="2"/>
+          <w:numId w:val="1005"/>
+        </w:numPr>
+        <w:pStyle w:val="Compact"/>
+      </w:pPr>
+      <w:hyperlink r:id="rId32">
+        <w:r>
+          <w:rPr>
+            <w:rStyle w:val="Hyperlink"/>
+          </w:rPr>
+          <w:t xml:space="preserve">Laptops</w:t>
+        </w:r>
+      </w:hyperlink>
+    </w:p>
+    <w:p>
+      <w:pPr>
+        <w:numPr>
+          <w:ilvl w:val="1"/>
+          <w:numId w:val="1002"/>
+        </w:numPr>
+        <w:pStyle w:val="Compact"/>
+      </w:pPr>
+      <w:r>
+        <w:t xml:space="preserve">Locking and shutdown</w:t>
+      </w:r>
+    </w:p>
+    <w:p>
+      <w:pPr>
+        <w:numPr>
+          <w:ilvl w:val="2"/>
+          <w:numId w:val="1006"/>
+        </w:numPr>
+        <w:pStyle w:val="Compact"/>
+      </w:pPr>
+      <w:hyperlink r:id="rId33">
+        <w:r>
+          <w:rPr>
+            <w:rStyle w:val="Hyperlink"/>
+          </w:rPr>
+          <w:t xml:space="preserve">Locking and shutdown</w:t>
+        </w:r>
+      </w:hyperlink>
+    </w:p>
+    <w:p>
+      <w:pPr>
+        <w:numPr>
+          <w:ilvl w:val="1"/>
+          <w:numId w:val="1002"/>
+        </w:numPr>
+        <w:pStyle w:val="Compact"/>
+      </w:pPr>
+      <w:r>
+        <w:t xml:space="preserve">Macbook</w:t>
+      </w:r>
+    </w:p>
+    <w:p>
+      <w:pPr>
+        <w:numPr>
+          <w:ilvl w:val="2"/>
+          <w:numId w:val="1007"/>
+        </w:numPr>
+        <w:pStyle w:val="Compact"/>
+      </w:pPr>
+      <w:hyperlink r:id="rId34">
+        <w:r>
+          <w:rPr>
+            <w:rStyle w:val="Hyperlink"/>
+          </w:rPr>
+          <w:t xml:space="preserve">Policies for MacBook Users</w:t>
         </w:r>
       </w:hyperlink>
     </w:p>
@@ -174,57 +409,52 @@
         <w:pStyle w:val="Compact"/>
       </w:pPr>
       <w:r>
-        <w:t xml:space="preserve">Human resources</w:t>
-      </w:r>
-    </w:p>
-    <w:p>
-      <w:pPr>
-        <w:numPr>
-          <w:ilvl w:val="1"/>
-          <w:numId w:val="1004"/>
-        </w:numPr>
-        <w:pStyle w:val="Compact"/>
-      </w:pPr>
-      <w:hyperlink r:id="rId24">
-        <w:r>
-          <w:rPr>
-            <w:rStyle w:val="Hyperlink"/>
-          </w:rPr>
-          <w:t xml:space="preserve">Personnel security clearances</w:t>
-        </w:r>
-      </w:hyperlink>
-    </w:p>
-    <w:p>
-      <w:pPr>
-        <w:numPr>
-          <w:ilvl w:val="1"/>
-          <w:numId w:val="1004"/>
-        </w:numPr>
-        <w:pStyle w:val="Compact"/>
-      </w:pPr>
-      <w:hyperlink r:id="rId25">
-        <w:r>
-          <w:rPr>
-            <w:rStyle w:val="Hyperlink"/>
-          </w:rPr>
-          <w:t xml:space="preserve">Training and Education</w:t>
-        </w:r>
-      </w:hyperlink>
-    </w:p>
-    <w:p>
-      <w:pPr>
-        <w:numPr>
-          <w:ilvl w:val="1"/>
-          <w:numId w:val="1004"/>
-        </w:numPr>
-        <w:pStyle w:val="Compact"/>
-      </w:pPr>
-      <w:hyperlink r:id="rId26">
-        <w:r>
-          <w:rPr>
-            <w:rStyle w:val="Hyperlink"/>
-          </w:rPr>
-          <w:t xml:space="preserve">Minimum User Clearance Requirements Guide</w:t>
+        <w:t xml:space="preserve">Incident management</w:t>
+      </w:r>
+    </w:p>
+    <w:p>
+      <w:pPr>
+        <w:numPr>
+          <w:ilvl w:val="1"/>
+          <w:numId w:val="1008"/>
+        </w:numPr>
+        <w:pStyle w:val="Compact"/>
+      </w:pPr>
+      <w:hyperlink r:id="rId35">
+        <w:r>
+          <w:rPr>
+            <w:rStyle w:val="Hyperlink"/>
+          </w:rPr>
+          <w:t xml:space="preserve">Reporting an incident</w:t>
+        </w:r>
+      </w:hyperlink>
+    </w:p>
+    <w:p>
+      <w:pPr>
+        <w:numPr>
+          <w:ilvl w:val="1"/>
+          <w:numId w:val="1008"/>
+        </w:numPr>
+        <w:pStyle w:val="Compact"/>
+      </w:pPr>
+      <w:r>
+        <w:t xml:space="preserve">Lost laptop</w:t>
+      </w:r>
+    </w:p>
+    <w:p>
+      <w:pPr>
+        <w:numPr>
+          <w:ilvl w:val="2"/>
+          <w:numId w:val="1009"/>
+        </w:numPr>
+        <w:pStyle w:val="Compact"/>
+      </w:pPr>
+      <w:hyperlink r:id="rId36">
+        <w:r>
+          <w:rPr>
+            <w:rStyle w:val="Hyperlink"/>
+          </w:rPr>
+          <w:t xml:space="preserve">Lost Laptop or other IT security incident</w:t>
         </w:r>
       </w:hyperlink>
     </w:p>
@@ -237,201 +467,43 @@
         <w:pStyle w:val="Compact"/>
       </w:pPr>
       <w:r>
-        <w:t xml:space="preserve">User access</w:t>
-      </w:r>
-    </w:p>
-    <w:p>
-      <w:pPr>
-        <w:numPr>
-          <w:ilvl w:val="1"/>
-          <w:numId w:val="1005"/>
-        </w:numPr>
-        <w:pStyle w:val="Compact"/>
-      </w:pPr>
-      <w:hyperlink r:id="rId27">
-        <w:r>
-          <w:rPr>
-            <w:rStyle w:val="Hyperlink"/>
-          </w:rPr>
-          <w:t xml:space="preserve">Acceptable use of Information Technology at work</w:t>
-        </w:r>
-      </w:hyperlink>
-    </w:p>
-    <w:p>
-      <w:pPr>
-        <w:numPr>
-          <w:ilvl w:val="1"/>
-          <w:numId w:val="1005"/>
-        </w:numPr>
-        <w:pStyle w:val="Compact"/>
-      </w:pPr>
-      <w:hyperlink r:id="rId28">
-        <w:r>
-          <w:rPr>
-            <w:rStyle w:val="Hyperlink"/>
-          </w:rPr>
-          <w:t xml:space="preserve">Acceptable use policy</w:t>
-        </w:r>
-      </w:hyperlink>
-    </w:p>
-    <w:p>
-      <w:pPr>
-        <w:numPr>
-          <w:ilvl w:val="1"/>
-          <w:numId w:val="1005"/>
-        </w:numPr>
-        <w:pStyle w:val="Compact"/>
-      </w:pPr>
-      <w:hyperlink r:id="rId29">
-        <w:r>
-          <w:rPr>
-            <w:rStyle w:val="Hyperlink"/>
-          </w:rPr>
-          <w:t xml:space="preserve">Data Security and Privacy</w:t>
-        </w:r>
-      </w:hyperlink>
-    </w:p>
-    <w:p>
-      <w:pPr>
-        <w:numPr>
-          <w:ilvl w:val="1"/>
-          <w:numId w:val="1005"/>
-        </w:numPr>
-        <w:pStyle w:val="Compact"/>
-      </w:pPr>
-      <w:hyperlink r:id="rId30">
-        <w:r>
-          <w:rPr>
-            <w:rStyle w:val="Hyperlink"/>
-          </w:rPr>
-          <w:t xml:space="preserve">General Apps Guidance</w:t>
-        </w:r>
-      </w:hyperlink>
-    </w:p>
-    <w:p>
-      <w:pPr>
-        <w:numPr>
-          <w:ilvl w:val="1"/>
-          <w:numId w:val="1005"/>
-        </w:numPr>
-        <w:pStyle w:val="Compact"/>
-      </w:pPr>
-      <w:hyperlink r:id="rId31">
-        <w:r>
-          <w:rPr>
-            <w:rStyle w:val="Hyperlink"/>
-          </w:rPr>
-          <w:t xml:space="preserve">Government Classification Scheme</w:t>
-        </w:r>
-      </w:hyperlink>
-    </w:p>
-    <w:p>
-      <w:pPr>
-        <w:numPr>
-          <w:ilvl w:val="1"/>
-          <w:numId w:val="1005"/>
-        </w:numPr>
-        <w:pStyle w:val="Compact"/>
-      </w:pPr>
-      <w:hyperlink r:id="rId32">
-        <w:r>
-          <w:rPr>
-            <w:rStyle w:val="Hyperlink"/>
-          </w:rPr>
-          <w:t xml:space="preserve">Guidance for using Open Internet Tools</w:t>
-        </w:r>
-      </w:hyperlink>
-    </w:p>
-    <w:p>
-      <w:pPr>
-        <w:numPr>
-          <w:ilvl w:val="1"/>
-          <w:numId w:val="1005"/>
-        </w:numPr>
-        <w:pStyle w:val="Compact"/>
-      </w:pPr>
-      <w:hyperlink r:id="rId33">
-        <w:r>
-          <w:rPr>
-            <w:rStyle w:val="Hyperlink"/>
-          </w:rPr>
-          <w:t xml:space="preserve">Information Classification and Handling Policy</w:t>
-        </w:r>
-      </w:hyperlink>
-    </w:p>
-    <w:p>
-      <w:pPr>
-        <w:numPr>
-          <w:ilvl w:val="1"/>
-          <w:numId w:val="1005"/>
-        </w:numPr>
-        <w:pStyle w:val="Compact"/>
-      </w:pPr>
-      <w:hyperlink r:id="rId34">
-        <w:r>
-          <w:rPr>
-            <w:rStyle w:val="Hyperlink"/>
-          </w:rPr>
-          <w:t xml:space="preserve">IT Acceptable Use Policy</w:t>
-        </w:r>
-      </w:hyperlink>
-    </w:p>
-    <w:p>
-      <w:pPr>
-        <w:numPr>
-          <w:ilvl w:val="1"/>
-          <w:numId w:val="1005"/>
-        </w:numPr>
-        <w:pStyle w:val="Compact"/>
-      </w:pPr>
-      <w:hyperlink r:id="rId35">
-        <w:r>
-          <w:rPr>
-            <w:rStyle w:val="Hyperlink"/>
-          </w:rPr>
-          <w:t xml:space="preserve">Password Managers</w:t>
-        </w:r>
-      </w:hyperlink>
+        <w:t xml:space="preserve">Remote working</w:t>
+      </w:r>
+    </w:p>
+    <w:p>
+      <w:pPr>
+        <w:numPr>
+          <w:ilvl w:val="1"/>
+          <w:numId w:val="1010"/>
+        </w:numPr>
+        <w:pStyle w:val="Compact"/>
+      </w:pPr>
+      <w:hyperlink r:id="rId37">
+        <w:r>
+          <w:rPr>
+            <w:rStyle w:val="Hyperlink"/>
+          </w:rPr>
+          <w:t xml:space="preserve">Remote Working</w:t>
+        </w:r>
+      </w:hyperlink>
+    </w:p>
+    <w:p>
+      <w:pPr>
+        <w:numPr>
+          <w:ilvl w:val="1"/>
+          <w:numId w:val="1010"/>
+        </w:numPr>
+        <w:pStyle w:val="Compact"/>
+      </w:pPr>
+      <w:r>
+        <w:t xml:space="preserve">Overseas travel</w:t>
+      </w:r>
     </w:p>
     <w:p>
       <w:pPr>
         <w:numPr>
           <w:ilvl w:val="2"/>
-          <w:numId w:val="1006"/>
-        </w:numPr>
-        <w:pStyle w:val="Compact"/>
-      </w:pPr>
-      <w:hyperlink r:id="rId36">
-        <w:r>
-          <w:rPr>
-            <w:rStyle w:val="Hyperlink"/>
-          </w:rPr>
-          <w:t xml:space="preserve">Using LastPass Enterprise</w:t>
-        </w:r>
-      </w:hyperlink>
-    </w:p>
-    <w:p>
-      <w:pPr>
-        <w:numPr>
-          <w:ilvl w:val="1"/>
-          <w:numId w:val="1005"/>
-        </w:numPr>
-        <w:pStyle w:val="Compact"/>
-      </w:pPr>
-      <w:hyperlink r:id="rId37">
-        <w:r>
-          <w:rPr>
-            <w:rStyle w:val="Hyperlink"/>
-          </w:rPr>
-          <w:t xml:space="preserve">Passwords</w:t>
-        </w:r>
-      </w:hyperlink>
-    </w:p>
-    <w:p>
-      <w:pPr>
-        <w:numPr>
-          <w:ilvl w:val="1"/>
-          <w:numId w:val="1005"/>
+          <w:numId w:val="1011"/>
         </w:numPr>
         <w:pStyle w:val="Compact"/>
       </w:pPr>
@@ -440,7 +512,24 @@
           <w:rPr>
             <w:rStyle w:val="Hyperlink"/>
           </w:rPr>
-          <w:t xml:space="preserve">Protect yourself online</w:t>
+          <w:t xml:space="preserve">Accessing Ministry of Justice (MoJ) IT Systems From Abroad</w:t>
+        </w:r>
+      </w:hyperlink>
+    </w:p>
+    <w:p>
+      <w:pPr>
+        <w:numPr>
+          <w:ilvl w:val="2"/>
+          <w:numId w:val="1011"/>
+        </w:numPr>
+        <w:pStyle w:val="Compact"/>
+      </w:pPr>
+      <w:hyperlink r:id="rId39">
+        <w:r>
+          <w:rPr>
+            <w:rStyle w:val="Hyperlink"/>
+          </w:rPr>
+          <w:t xml:space="preserve">General advice on taking equipment abroad</w:t>
         </w:r>
       </w:hyperlink>
     </w:p>
@@ -453,43 +542,14 @@
         <w:pStyle w:val="Compact"/>
       </w:pPr>
       <w:r>
-        <w:t xml:space="preserve">Equipment</w:t>
-      </w:r>
-    </w:p>
-    <w:p>
-      <w:pPr>
-        <w:numPr>
-          <w:ilvl w:val="1"/>
-          <w:numId w:val="1007"/>
-        </w:numPr>
-        <w:pStyle w:val="Compact"/>
-      </w:pPr>
-      <w:r>
-        <w:t xml:space="preserve">Data and equipment management</w:t>
-      </w:r>
-    </w:p>
-    <w:p>
-      <w:pPr>
-        <w:numPr>
-          <w:ilvl w:val="2"/>
-          <w:numId w:val="1008"/>
-        </w:numPr>
-        <w:pStyle w:val="Compact"/>
-      </w:pPr>
-      <w:hyperlink r:id="rId39">
-        <w:r>
-          <w:rPr>
-            <w:rStyle w:val="Hyperlink"/>
-          </w:rPr>
-          <w:t xml:space="preserve">Bluetooth</w:t>
-        </w:r>
-      </w:hyperlink>
-    </w:p>
-    <w:p>
-      <w:pPr>
-        <w:numPr>
-          <w:ilvl w:val="2"/>
-          <w:numId w:val="1008"/>
+        <w:t xml:space="preserve">Risk assessment</w:t>
+      </w:r>
+    </w:p>
+    <w:p>
+      <w:pPr>
+        <w:numPr>
+          <w:ilvl w:val="1"/>
+          <w:numId w:val="1012"/>
         </w:numPr>
         <w:pStyle w:val="Compact"/>
       </w:pPr>
@@ -498,225 +558,7 @@
           <w:rPr>
             <w:rStyle w:val="Hyperlink"/>
           </w:rPr>
-          <w:t xml:space="preserve">OFFICIAL, OFFICIAL-SENSITIVE</w:t>
-        </w:r>
-      </w:hyperlink>
-    </w:p>
-    <w:p>
-      <w:pPr>
-        <w:numPr>
-          <w:ilvl w:val="2"/>
-          <w:numId w:val="1008"/>
-        </w:numPr>
-        <w:pStyle w:val="Compact"/>
-      </w:pPr>
-      <w:hyperlink r:id="rId41">
-        <w:r>
-          <w:rPr>
-            <w:rStyle w:val="Hyperlink"/>
-          </w:rPr>
-          <w:t xml:space="preserve">Security Guidance for Using a Personal Device</w:t>
-        </w:r>
-      </w:hyperlink>
-    </w:p>
-    <w:p>
-      <w:pPr>
-        <w:numPr>
-          <w:ilvl w:val="2"/>
-          <w:numId w:val="1008"/>
-        </w:numPr>
-        <w:pStyle w:val="Compact"/>
-      </w:pPr>
-      <w:hyperlink r:id="rId42">
-        <w:r>
-          <w:rPr>
-            <w:rStyle w:val="Hyperlink"/>
-          </w:rPr>
-          <w:t xml:space="preserve">Protecting Social Media Accounts</w:t>
-        </w:r>
-      </w:hyperlink>
-    </w:p>
-    <w:p>
-      <w:pPr>
-        <w:numPr>
-          <w:ilvl w:val="2"/>
-          <w:numId w:val="1008"/>
-        </w:numPr>
-        <w:pStyle w:val="Compact"/>
-      </w:pPr>
-      <w:hyperlink r:id="rId43">
-        <w:r>
-          <w:rPr>
-            <w:rStyle w:val="Hyperlink"/>
-          </w:rPr>
-          <w:t xml:space="preserve">Removable Media</w:t>
-        </w:r>
-      </w:hyperlink>
-    </w:p>
-    <w:p>
-      <w:pPr>
-        <w:numPr>
-          <w:ilvl w:val="2"/>
-          <w:numId w:val="1008"/>
-        </w:numPr>
-        <w:pStyle w:val="Compact"/>
-      </w:pPr>
-      <w:hyperlink r:id="rId44">
-        <w:r>
-          <w:rPr>
-            <w:rStyle w:val="Hyperlink"/>
-          </w:rPr>
-          <w:t xml:space="preserve">Secure Disposal of IT Equipment</w:t>
-        </w:r>
-      </w:hyperlink>
-    </w:p>
-    <w:p>
-      <w:pPr>
-        <w:numPr>
-          <w:ilvl w:val="2"/>
-          <w:numId w:val="1008"/>
-        </w:numPr>
-        <w:pStyle w:val="Compact"/>
-      </w:pPr>
-      <w:hyperlink r:id="rId45">
-        <w:r>
-          <w:rPr>
-            <w:rStyle w:val="Hyperlink"/>
-          </w:rPr>
-          <w:t xml:space="preserve">Web Browsing</w:t>
-        </w:r>
-      </w:hyperlink>
-    </w:p>
-    <w:p>
-      <w:pPr>
-        <w:numPr>
-          <w:ilvl w:val="2"/>
-          <w:numId w:val="1008"/>
-        </w:numPr>
-        <w:pStyle w:val="Compact"/>
-      </w:pPr>
-      <w:hyperlink r:id="rId46">
-        <w:r>
-          <w:rPr>
-            <w:rStyle w:val="Hyperlink"/>
-          </w:rPr>
-          <w:t xml:space="preserve">Web browsing security policy profiles</w:t>
-        </w:r>
-      </w:hyperlink>
-    </w:p>
-    <w:p>
-      <w:pPr>
-        <w:numPr>
-          <w:ilvl w:val="1"/>
-          <w:numId w:val="1007"/>
-        </w:numPr>
-        <w:pStyle w:val="Compact"/>
-      </w:pPr>
-      <w:r>
-        <w:t xml:space="preserve">Laptops</w:t>
-      </w:r>
-    </w:p>
-    <w:p>
-      <w:pPr>
-        <w:numPr>
-          <w:ilvl w:val="2"/>
-          <w:numId w:val="1009"/>
-        </w:numPr>
-        <w:pStyle w:val="Compact"/>
-      </w:pPr>
-      <w:hyperlink r:id="rId47">
-        <w:r>
-          <w:rPr>
-            <w:rStyle w:val="Hyperlink"/>
-          </w:rPr>
-          <w:t xml:space="preserve">Laptops</w:t>
-        </w:r>
-      </w:hyperlink>
-    </w:p>
-    <w:p>
-      <w:pPr>
-        <w:numPr>
-          <w:ilvl w:val="1"/>
-          <w:numId w:val="1007"/>
-        </w:numPr>
-        <w:pStyle w:val="Compact"/>
-      </w:pPr>
-      <w:r>
-        <w:t xml:space="preserve">Macbook</w:t>
-      </w:r>
-    </w:p>
-    <w:p>
-      <w:pPr>
-        <w:numPr>
-          <w:ilvl w:val="2"/>
-          <w:numId w:val="1010"/>
-        </w:numPr>
-        <w:pStyle w:val="Compact"/>
-      </w:pPr>
-      <w:hyperlink r:id="rId48">
-        <w:r>
-          <w:rPr>
-            <w:rStyle w:val="Hyperlink"/>
-          </w:rPr>
-          <w:t xml:space="preserve">Policies for MacBook Users</w:t>
-        </w:r>
-      </w:hyperlink>
-    </w:p>
-    <w:p>
-      <w:pPr>
-        <w:numPr>
-          <w:ilvl w:val="1"/>
-          <w:numId w:val="1007"/>
-        </w:numPr>
-        <w:pStyle w:val="Compact"/>
-      </w:pPr>
-      <w:r>
-        <w:t xml:space="preserve">Clear screen and desk</w:t>
-      </w:r>
-    </w:p>
-    <w:p>
-      <w:pPr>
-        <w:numPr>
-          <w:ilvl w:val="2"/>
-          <w:numId w:val="1011"/>
-        </w:numPr>
-        <w:pStyle w:val="Compact"/>
-      </w:pPr>
-      <w:hyperlink r:id="rId49">
-        <w:r>
-          <w:rPr>
-            <w:rStyle w:val="Hyperlink"/>
-          </w:rPr>
-          <w:t xml:space="preserve">Clear Screen and Desk</w:t>
-        </w:r>
-      </w:hyperlink>
-    </w:p>
-    <w:p>
-      <w:pPr>
-        <w:numPr>
-          <w:ilvl w:val="1"/>
-          <w:numId w:val="1007"/>
-        </w:numPr>
-        <w:pStyle w:val="Compact"/>
-      </w:pPr>
-      <w:r>
-        <w:t xml:space="preserve">Locking and shutdown</w:t>
-      </w:r>
-    </w:p>
-    <w:p>
-      <w:pPr>
-        <w:numPr>
-          <w:ilvl w:val="2"/>
-          <w:numId w:val="1012"/>
-        </w:numPr>
-        <w:pStyle w:val="Compact"/>
-      </w:pPr>
-      <w:hyperlink r:id="rId50">
-        <w:r>
-          <w:rPr>
-            <w:rStyle w:val="Hyperlink"/>
-          </w:rPr>
-          <w:t xml:space="preserve">Locking and shutdown</w:t>
+          <w:t xml:space="preserve">Risk Reviews</w:t>
         </w:r>
       </w:hyperlink>
     </w:p>
@@ -729,7 +571,7 @@
         <w:pStyle w:val="Compact"/>
       </w:pPr>
       <w:r>
-        <w:t xml:space="preserve">Incident management</w:t>
+        <w:t xml:space="preserve">Human resources</w:t>
       </w:r>
     </w:p>
     <w:p>
@@ -740,12 +582,12 @@
         </w:numPr>
         <w:pStyle w:val="Compact"/>
       </w:pPr>
-      <w:hyperlink r:id="rId51">
-        <w:r>
-          <w:rPr>
-            <w:rStyle w:val="Hyperlink"/>
-          </w:rPr>
-          <w:t xml:space="preserve">Reporting an incident</w:t>
+      <w:hyperlink r:id="rId41">
+        <w:r>
+          <w:rPr>
+            <w:rStyle w:val="Hyperlink"/>
+          </w:rPr>
+          <w:t xml:space="preserve">Minimum User Clearance Requirements Guide</w:t>
         </w:r>
       </w:hyperlink>
     </w:p>
@@ -757,24 +599,29 @@
         </w:numPr>
         <w:pStyle w:val="Compact"/>
       </w:pPr>
-      <w:r>
-        <w:t xml:space="preserve">Lost laptop</w:t>
-      </w:r>
-    </w:p>
-    <w:p>
-      <w:pPr>
-        <w:numPr>
-          <w:ilvl w:val="2"/>
-          <w:numId w:val="1014"/>
-        </w:numPr>
-        <w:pStyle w:val="Compact"/>
-      </w:pPr>
-      <w:hyperlink r:id="rId52">
-        <w:r>
-          <w:rPr>
-            <w:rStyle w:val="Hyperlink"/>
-          </w:rPr>
-          <w:t xml:space="preserve">Lost Laptop or other IT security incident</w:t>
+      <w:hyperlink r:id="rId42">
+        <w:r>
+          <w:rPr>
+            <w:rStyle w:val="Hyperlink"/>
+          </w:rPr>
+          <w:t xml:space="preserve">Personnel security clearances</w:t>
+        </w:r>
+      </w:hyperlink>
+    </w:p>
+    <w:p>
+      <w:pPr>
+        <w:numPr>
+          <w:ilvl w:val="1"/>
+          <w:numId w:val="1013"/>
+        </w:numPr>
+        <w:pStyle w:val="Compact"/>
+      </w:pPr>
+      <w:hyperlink r:id="rId43">
+        <w:r>
+          <w:rPr>
+            <w:rStyle w:val="Hyperlink"/>
+          </w:rPr>
+          <w:t xml:space="preserve">Training and Education</w:t>
         </w:r>
       </w:hyperlink>
     </w:p>
@@ -787,27 +634,248 @@
         <w:pStyle w:val="Compact"/>
       </w:pPr>
       <w:r>
-        <w:t xml:space="preserve">Risk assessment</w:t>
-      </w:r>
-    </w:p>
-    <w:p>
-      <w:pPr>
-        <w:numPr>
-          <w:ilvl w:val="1"/>
+        <w:t xml:space="preserve">User access</w:t>
+      </w:r>
+    </w:p>
+    <w:p>
+      <w:pPr>
+        <w:numPr>
+          <w:ilvl w:val="1"/>
+          <w:numId w:val="1014"/>
+        </w:numPr>
+        <w:pStyle w:val="Compact"/>
+      </w:pPr>
+      <w:hyperlink r:id="rId44">
+        <w:r>
+          <w:rPr>
+            <w:rStyle w:val="Hyperlink"/>
+          </w:rPr>
+          <w:t xml:space="preserve">Acceptable use of Information Technology at work</w:t>
+        </w:r>
+      </w:hyperlink>
+    </w:p>
+    <w:p>
+      <w:pPr>
+        <w:numPr>
+          <w:ilvl w:val="1"/>
+          <w:numId w:val="1014"/>
+        </w:numPr>
+        <w:pStyle w:val="Compact"/>
+      </w:pPr>
+      <w:hyperlink r:id="rId45">
+        <w:r>
+          <w:rPr>
+            <w:rStyle w:val="Hyperlink"/>
+          </w:rPr>
+          <w:t xml:space="preserve">Acceptable use policy</w:t>
+        </w:r>
+      </w:hyperlink>
+    </w:p>
+    <w:p>
+      <w:pPr>
+        <w:numPr>
+          <w:ilvl w:val="1"/>
+          <w:numId w:val="1014"/>
+        </w:numPr>
+        <w:pStyle w:val="Compact"/>
+      </w:pPr>
+      <w:hyperlink r:id="rId46">
+        <w:r>
+          <w:rPr>
+            <w:rStyle w:val="Hyperlink"/>
+          </w:rPr>
+          <w:t xml:space="preserve">Data Security and Privacy</w:t>
+        </w:r>
+      </w:hyperlink>
+    </w:p>
+    <w:p>
+      <w:pPr>
+        <w:numPr>
+          <w:ilvl w:val="1"/>
+          <w:numId w:val="1014"/>
+        </w:numPr>
+        <w:pStyle w:val="Compact"/>
+      </w:pPr>
+      <w:hyperlink r:id="rId47">
+        <w:r>
+          <w:rPr>
+            <w:rStyle w:val="Hyperlink"/>
+          </w:rPr>
+          <w:t xml:space="preserve">General Apps Guidance</w:t>
+        </w:r>
+      </w:hyperlink>
+    </w:p>
+    <w:p>
+      <w:pPr>
+        <w:numPr>
+          <w:ilvl w:val="1"/>
+          <w:numId w:val="1014"/>
+        </w:numPr>
+        <w:pStyle w:val="Compact"/>
+      </w:pPr>
+      <w:hyperlink r:id="rId48">
+        <w:r>
+          <w:rPr>
+            <w:rStyle w:val="Hyperlink"/>
+          </w:rPr>
+          <w:t xml:space="preserve">Government Classification Scheme</w:t>
+        </w:r>
+      </w:hyperlink>
+    </w:p>
+    <w:p>
+      <w:pPr>
+        <w:numPr>
+          <w:ilvl w:val="1"/>
+          <w:numId w:val="1014"/>
+        </w:numPr>
+        <w:pStyle w:val="Compact"/>
+      </w:pPr>
+      <w:hyperlink r:id="rId49">
+        <w:r>
+          <w:rPr>
+            <w:rStyle w:val="Hyperlink"/>
+          </w:rPr>
+          <w:t xml:space="preserve">Guidance for using Open Internet Tools</w:t>
+        </w:r>
+      </w:hyperlink>
+    </w:p>
+    <w:p>
+      <w:pPr>
+        <w:numPr>
+          <w:ilvl w:val="1"/>
+          <w:numId w:val="1014"/>
+        </w:numPr>
+        <w:pStyle w:val="Compact"/>
+      </w:pPr>
+      <w:hyperlink r:id="rId50">
+        <w:r>
+          <w:rPr>
+            <w:rStyle w:val="Hyperlink"/>
+          </w:rPr>
+          <w:t xml:space="preserve">IDENTIFY, PROTECT, DETECT, RESPOND, RECOVER</w:t>
+        </w:r>
+      </w:hyperlink>
+    </w:p>
+    <w:p>
+      <w:pPr>
+        <w:numPr>
+          <w:ilvl w:val="1"/>
+          <w:numId w:val="1014"/>
+        </w:numPr>
+        <w:pStyle w:val="Compact"/>
+      </w:pPr>
+      <w:hyperlink r:id="rId51">
+        <w:r>
+          <w:rPr>
+            <w:rStyle w:val="Hyperlink"/>
+          </w:rPr>
+          <w:t xml:space="preserve">Information Classification and Handling Policy</w:t>
+        </w:r>
+      </w:hyperlink>
+    </w:p>
+    <w:p>
+      <w:pPr>
+        <w:numPr>
+          <w:ilvl w:val="1"/>
+          <w:numId w:val="1014"/>
+        </w:numPr>
+        <w:pStyle w:val="Compact"/>
+      </w:pPr>
+      <w:hyperlink r:id="rId52">
+        <w:r>
+          <w:rPr>
+            <w:rStyle w:val="Hyperlink"/>
+          </w:rPr>
+          <w:t xml:space="preserve">IT Acceptable Use Policy</w:t>
+        </w:r>
+      </w:hyperlink>
+    </w:p>
+    <w:p>
+      <w:pPr>
+        <w:numPr>
+          <w:ilvl w:val="1"/>
+          <w:numId w:val="1014"/>
+        </w:numPr>
+        <w:pStyle w:val="Compact"/>
+      </w:pPr>
+      <w:hyperlink r:id="rId53">
+        <w:r>
+          <w:rPr>
+            <w:rStyle w:val="Hyperlink"/>
+          </w:rPr>
+          <w:t xml:space="preserve">Line Manager approval</w:t>
+        </w:r>
+      </w:hyperlink>
+    </w:p>
+    <w:p>
+      <w:pPr>
+        <w:numPr>
+          <w:ilvl w:val="1"/>
+          <w:numId w:val="1014"/>
+        </w:numPr>
+        <w:pStyle w:val="Compact"/>
+      </w:pPr>
+      <w:hyperlink r:id="rId54">
+        <w:r>
+          <w:rPr>
+            <w:rStyle w:val="Hyperlink"/>
+          </w:rPr>
+          <w:t xml:space="preserve">Password Managers</w:t>
+        </w:r>
+      </w:hyperlink>
+    </w:p>
+    <w:p>
+      <w:pPr>
+        <w:numPr>
+          <w:ilvl w:val="2"/>
           <w:numId w:val="1015"/>
         </w:numPr>
         <w:pStyle w:val="Compact"/>
       </w:pPr>
-      <w:hyperlink r:id="rId53">
-        <w:r>
-          <w:rPr>
-            <w:rStyle w:val="Hyperlink"/>
-          </w:rPr>
-          <w:t xml:space="preserve">Risk Reviews</w:t>
-        </w:r>
-      </w:hyperlink>
-    </w:p>
-    <w:bookmarkEnd w:id="54"/>
+      <w:hyperlink r:id="rId55">
+        <w:r>
+          <w:rPr>
+            <w:rStyle w:val="Hyperlink"/>
+          </w:rPr>
+          <w:t xml:space="preserve">Using LastPass Enterprise</w:t>
+        </w:r>
+      </w:hyperlink>
+    </w:p>
+    <w:p>
+      <w:pPr>
+        <w:numPr>
+          <w:ilvl w:val="1"/>
+          <w:numId w:val="1014"/>
+        </w:numPr>
+        <w:pStyle w:val="Compact"/>
+      </w:pPr>
+      <w:hyperlink r:id="rId56">
+        <w:r>
+          <w:rPr>
+            <w:rStyle w:val="Hyperlink"/>
+          </w:rPr>
+          <w:t xml:space="preserve">Passwords</w:t>
+        </w:r>
+      </w:hyperlink>
+    </w:p>
+    <w:p>
+      <w:pPr>
+        <w:numPr>
+          <w:ilvl w:val="1"/>
+          <w:numId w:val="1014"/>
+        </w:numPr>
+        <w:pStyle w:val="Compact"/>
+      </w:pPr>
+      <w:hyperlink r:id="rId57">
+        <w:r>
+          <w:rPr>
+            <w:rStyle w:val="Hyperlink"/>
+          </w:rPr>
+          <w:t xml:space="preserve">Avoiding too much security</w:t>
+        </w:r>
+      </w:hyperlink>
+    </w:p>
+    <w:bookmarkEnd w:id="58"/>
     <w:sectPr/>
   </w:body>
 </w:document>

</xml_diff>